<commit_message>
Added documentation question to archiving handout
</commit_message>
<xml_diff>
--- a/handouts/data management handouts.docx
+++ b/handouts/data management handouts.docx
@@ -439,77 +439,129 @@
     <w:p/>
     <w:p/>
     <w:p/>
+    <w:p/>
+    <w:p/>
+    <w:p>
+      <w:pPr>
+        <w:pStyle w:val="ListParagraph"/>
+        <w:numPr>
+          <w:ilvl w:val="0"/>
+          <w:numId w:val="5"/>
+        </w:numPr>
+      </w:pPr>
+      <w:r>
+        <w:t>How will you maintain your metadata over time?</w:t>
+      </w:r>
+    </w:p>
+    <w:p/>
+    <w:p/>
+    <w:p/>
+    <w:p/>
+    <w:p/>
+    <w:p/>
+    <w:p/>
+    <w:p>
+      <w:pPr>
+        <w:pStyle w:val="ListParagraph"/>
+        <w:numPr>
+          <w:ilvl w:val="0"/>
+          <w:numId w:val="5"/>
+        </w:numPr>
+      </w:pPr>
+      <w:r>
+        <w:t>Is there a metadata standard you need to follow?</w:t>
+      </w:r>
+    </w:p>
+    <w:p/>
+    <w:p/>
+    <w:p/>
+    <w:p/>
+    <w:p/>
+    <w:p/>
+    <w:p/>
+    <w:p/>
+    <w:p>
+      <w:pPr>
+        <w:pStyle w:val="ListParagraph"/>
+        <w:numPr>
+          <w:ilvl w:val="0"/>
+          <w:numId w:val="5"/>
+        </w:numPr>
+      </w:pPr>
+      <w:r>
+        <w:t>Where will you be recording your documentation? (README, Data Dictionary, Embedded in file)</w:t>
+      </w:r>
+    </w:p>
+    <w:p>
+      <w:r>
+        <w:br w:type="page"/>
+      </w:r>
+    </w:p>
+    <w:p/>
+    <w:p>
+      <w:pPr>
+        <w:pStyle w:val="Heading1"/>
+      </w:pPr>
+      <w:r>
+        <w:t>Handout 6 – Sharing and archiving plan</w:t>
+      </w:r>
+    </w:p>
+    <w:p/>
+    <w:p>
+      <w:pPr>
+        <w:pStyle w:val="ListParagraph"/>
+        <w:numPr>
+          <w:ilvl w:val="0"/>
+          <w:numId w:val="6"/>
+        </w:numPr>
+      </w:pPr>
+      <w:r>
+        <w:t>Find one or more potential data repositories for your data. Take a few minutes to learn about their policies</w:t>
+      </w:r>
+      <w:r>
+        <w:t xml:space="preserve"> and record the details.</w:t>
+      </w:r>
+    </w:p>
+    <w:p/>
+    <w:p/>
+    <w:p/>
+    <w:p/>
+    <w:p/>
+    <w:p/>
+    <w:p/>
+    <w:p/>
+    <w:p>
+      <w:pPr>
+        <w:pStyle w:val="ListParagraph"/>
+        <w:numPr>
+          <w:ilvl w:val="0"/>
+          <w:numId w:val="6"/>
+        </w:numPr>
+      </w:pPr>
+      <w:r>
+        <w:t>Are there size limitations?</w:t>
+      </w:r>
+    </w:p>
+    <w:p/>
+    <w:p/>
+    <w:p>
+      <w:pPr>
+        <w:pStyle w:val="ListParagraph"/>
+        <w:numPr>
+          <w:ilvl w:val="0"/>
+          <w:numId w:val="6"/>
+        </w:numPr>
+      </w:pPr>
+      <w:r>
+        <w:t>Are there file type limitations?</w:t>
+      </w:r>
+    </w:p>
+    <w:p/>
+    <w:p/>
     <w:p>
       <w:bookmarkStart w:id="0" w:name="_GoBack"/>
       <w:bookmarkEnd w:id="0"/>
     </w:p>
-    <w:p/>
-    <w:p>
-      <w:pPr>
-        <w:pStyle w:val="ListParagraph"/>
-        <w:numPr>
-          <w:ilvl w:val="0"/>
-          <w:numId w:val="5"/>
-        </w:numPr>
-      </w:pPr>
-      <w:r>
-        <w:t>How will you maintain your metadata over time?</w:t>
-      </w:r>
-    </w:p>
-    <w:p/>
-    <w:p/>
-    <w:p/>
-    <w:p/>
-    <w:p/>
-    <w:p/>
-    <w:p/>
-    <w:p>
-      <w:pPr>
-        <w:pStyle w:val="ListParagraph"/>
-        <w:numPr>
-          <w:ilvl w:val="0"/>
-          <w:numId w:val="5"/>
-        </w:numPr>
-      </w:pPr>
-      <w:r>
-        <w:t>Is there a metadata standard you need to follow?</w:t>
-      </w:r>
-    </w:p>
-    <w:p/>
-    <w:p/>
-    <w:p/>
-    <w:p/>
-    <w:p/>
-    <w:p/>
-    <w:p/>
-    <w:p/>
-    <w:p>
-      <w:pPr>
-        <w:pStyle w:val="ListParagraph"/>
-        <w:numPr>
-          <w:ilvl w:val="0"/>
-          <w:numId w:val="5"/>
-        </w:numPr>
-      </w:pPr>
-      <w:r>
-        <w:t>Where will you be recording your documentation? (README, Data Dictionary, Embedded in file)</w:t>
-      </w:r>
-    </w:p>
-    <w:p>
-      <w:r>
-        <w:br w:type="page"/>
-      </w:r>
-    </w:p>
-    <w:p/>
-    <w:p>
-      <w:pPr>
-        <w:pStyle w:val="Heading1"/>
-      </w:pPr>
-      <w:r>
-        <w:t>Handout 6 – Sharing and archiving plan</w:t>
-      </w:r>
-    </w:p>
-    <w:p/>
     <w:p>
       <w:pPr>
         <w:pStyle w:val="ListParagraph"/>
@@ -519,12 +571,10 @@
         </w:numPr>
       </w:pPr>
       <w:r>
-        <w:t>Find one or more potential data repositories for your data. Take a few minutes to learn about their policies</w:t>
-      </w:r>
-      <w:r>
-        <w:t xml:space="preserve"> and record the details.</w:t>
-      </w:r>
-    </w:p>
+        <w:t>What features does it have?</w:t>
+      </w:r>
+    </w:p>
+    <w:p/>
     <w:p/>
     <w:p/>
     <w:p/>
@@ -542,35 +592,7 @@
         </w:numPr>
       </w:pPr>
       <w:r>
-        <w:t>Are there size limitations?</w:t>
-      </w:r>
-    </w:p>
-    <w:p/>
-    <w:p/>
-    <w:p>
-      <w:pPr>
-        <w:pStyle w:val="ListParagraph"/>
-        <w:numPr>
-          <w:ilvl w:val="0"/>
-          <w:numId w:val="6"/>
-        </w:numPr>
-      </w:pPr>
-      <w:r>
-        <w:t>Are there file type limitations?</w:t>
-      </w:r>
-    </w:p>
-    <w:p/>
-    <w:p/>
-    <w:p>
-      <w:pPr>
-        <w:pStyle w:val="ListParagraph"/>
-        <w:numPr>
-          <w:ilvl w:val="0"/>
-          <w:numId w:val="6"/>
-        </w:numPr>
-      </w:pPr>
-      <w:r>
-        <w:t>What features does it have?</w:t>
+        <w:t>Are there any metadata or documentation requirements?</w:t>
       </w:r>
     </w:p>
     <w:sectPr>

</xml_diff>